<commit_message>
cahier des charges 2
</commit_message>
<xml_diff>
--- a/Cahier des charges.docx
+++ b/Cahier des charges.docx
@@ -5,7 +5,6 @@
     <w:p>
       <w:pPr>
         <w:pStyle w:val="Titre"/>
-        <w:jc w:val="center"/>
       </w:pPr>
       <w:r>
         <w:t>Cahier des charges</w:t>
@@ -13,470 +12,488 @@
     </w:p>
     <w:p>
       <w:pPr>
-        <w:jc w:val="center"/>
-      </w:pPr>
-      <w:r>
-        <w:t>Guillaume CAR</w:t>
-      </w:r>
-      <w:r>
-        <w:t>IOU, Yassine CHOUCHANE, Ines DARRAGI, Oussama RMILI</w:t>
-      </w:r>
-    </w:p>
-    <w:p>
-      <w:pPr>
-        <w:jc w:val="center"/>
-      </w:pPr>
-    </w:p>
-    <w:p>
-      <w:pPr>
         <w:pStyle w:val="Titre1"/>
-      </w:pPr>
-      <w:r>
-        <w:t>Contexte et présentation du projet</w:t>
-      </w:r>
-    </w:p>
-    <w:p>
-      <w:pPr>
-        <w:jc w:val="both"/>
-      </w:pPr>
-      <w:r>
-        <w:t>Le GPS est un outil très pratique qui permet de se repérer dans l’espace tout autour de la planète</w:t>
-      </w:r>
-      <w:r>
-        <w:t xml:space="preserve"> à partir de son simple smartphone</w:t>
-      </w:r>
-      <w:r>
-        <w:t>. Mais il ne fonctionne qu’en plein air, ce qui rend la navigation à l’intérieur des bâtiments ou en souterrain plus compliqué</w:t>
-      </w:r>
-      <w:r>
-        <w:t>e</w:t>
-      </w:r>
-      <w:r>
-        <w:t xml:space="preserve"> qu</w:t>
-      </w:r>
-      <w:r>
-        <w:t>e d’</w:t>
-      </w:r>
-      <w:r>
-        <w:t>habitu</w:t>
-      </w:r>
-      <w:r>
-        <w:t>de</w:t>
-      </w:r>
-      <w:r>
-        <w:t xml:space="preserve"> car il faut revenir à des méthodes plus traditionnelles</w:t>
-      </w:r>
-      <w:r>
-        <w:t>.</w:t>
-      </w:r>
-    </w:p>
-    <w:p>
-      <w:pPr>
-        <w:jc w:val="both"/>
-      </w:pPr>
-      <w:r>
-        <w:t>Notre projet vise donc à apporter une solution à ce problème en utilisant les données des différents capteurs du téléphone pour s’orienter dans l’espace de manière l</w:t>
-      </w:r>
-      <w:r>
-        <w:t>a</w:t>
-      </w:r>
-      <w:r>
-        <w:t xml:space="preserve"> plus précise possible lorsque le GPS est indisponible</w:t>
-      </w:r>
-      <w:r>
-        <w:t xml:space="preserve">. </w:t>
-      </w:r>
-      <w:r>
-        <w:t>Ce projet prendra la forme d’une application mobile Android</w:t>
-      </w:r>
-      <w:r>
-        <w:t>.</w:t>
-      </w:r>
-      <w:r>
-        <w:t xml:space="preserve"> Ce projet n’est pas une innovation en soi, le concept étant déjà utilisé dans les sous-marins qui ont besoin de connaître leurs positions dans l’espace sans émettre de signaux qui pourrai</w:t>
-      </w:r>
-      <w:r>
-        <w:t>ent</w:t>
-      </w:r>
-      <w:r>
-        <w:t xml:space="preserve"> trahir leur position. La différence significative entre les sous-marins et notre projet est, la précision des capteurs dont nous disposons. Les sous-marins sont </w:t>
-      </w:r>
-      <w:r>
-        <w:t>équipés</w:t>
-      </w:r>
-      <w:r>
-        <w:t xml:space="preserve"> de capteurs de qualité militaire qui produise</w:t>
-      </w:r>
-      <w:r>
-        <w:t>nt</w:t>
-      </w:r>
-      <w:r>
-        <w:t xml:space="preserve"> peu de bruit ce qui n’est pas le cas pour des capteurs de smartphone. Le </w:t>
-      </w:r>
-      <w:r>
-        <w:t>défi</w:t>
-      </w:r>
-      <w:r>
-        <w:t xml:space="preserve"> technique </w:t>
-      </w:r>
-      <w:r>
-        <w:t>consistera</w:t>
-      </w:r>
-      <w:r>
-        <w:t xml:space="preserve"> donc à obtenir la précision maximale avec des capteurs</w:t>
-      </w:r>
-      <w:r>
-        <w:t xml:space="preserve"> de smartphone qui génère</w:t>
-      </w:r>
-      <w:r>
-        <w:t>nt</w:t>
-      </w:r>
-      <w:r>
-        <w:t xml:space="preserve"> une quantité de bruit assez importante.</w:t>
-      </w:r>
-    </w:p>
-    <w:p>
-      <w:pPr>
-        <w:jc w:val="both"/>
-      </w:pPr>
-    </w:p>
-    <w:p>
-      <w:pPr>
-        <w:pStyle w:val="Titre1"/>
-      </w:pPr>
-      <w:r>
-        <w:t>Besoins et contraintes liés au projet</w:t>
-      </w:r>
-    </w:p>
-    <w:p>
-      <w:pPr>
-        <w:jc w:val="both"/>
-      </w:pPr>
-      <w:r>
-        <w:t xml:space="preserve">Pour </w:t>
-      </w:r>
-      <w:r>
-        <w:t>c</w:t>
-      </w:r>
-      <w:r>
-        <w:t>e projet nous avons besoin d’accéder à plusieurs capteurs présents dans le smartphone qui sont :</w:t>
-      </w:r>
-    </w:p>
-    <w:p>
-      <w:pPr>
-        <w:pStyle w:val="Paragraphedeliste"/>
         <w:numPr>
           <w:ilvl w:val="0"/>
-          <w:numId w:val="1"/>
+          <w:numId w:val="2"/>
         </w:numPr>
+      </w:pPr>
+      <w:r>
+        <w:t>Contexte et présentation du projet</w:t>
+      </w:r>
+    </w:p>
+    <w:p>
+      <w:pPr>
+        <w:pStyle w:val="paragraphe"/>
+      </w:pPr>
+      <w:r>
+        <w:t xml:space="preserve">  </w:t>
+      </w:r>
+      <w:r>
+        <w:t>Le GPS est un outil très pratique qui permet de se repérer dans l’espace tout autour de la planète</w:t>
+      </w:r>
+      <w:r>
+        <w:t xml:space="preserve"> à partir de son simple smartphone</w:t>
+      </w:r>
+      <w:r>
+        <w:t>. Mais il ne fonctionne qu’en plein air, ce qui rend la navigation à l’intérieur des bâtiments ou en souterrain plus compliqué</w:t>
+      </w:r>
+      <w:r>
+        <w:t>e</w:t>
+      </w:r>
+      <w:r>
+        <w:t xml:space="preserve"> qu</w:t>
+      </w:r>
+      <w:r>
+        <w:t>e d’</w:t>
+      </w:r>
+      <w:r>
+        <w:t>habitu</w:t>
+      </w:r>
+      <w:r>
+        <w:t>de</w:t>
+      </w:r>
+      <w:r>
+        <w:t xml:space="preserve"> car il faut revenir à des méthodes plus traditionnelles</w:t>
+      </w:r>
+      <w:r>
+        <w:t>.</w:t>
+      </w:r>
+    </w:p>
+    <w:p>
+      <w:pPr>
+        <w:pStyle w:val="paragraphe"/>
+      </w:pPr>
+      <w:r>
+        <w:t xml:space="preserve">  </w:t>
+      </w:r>
+      <w:r>
+        <w:t>Notre projet vise donc à apporter une solution à ce problème en utilisant les données des différents capteurs du téléphone pour s’orienter dans l’espace de manière l</w:t>
+      </w:r>
+      <w:r>
+        <w:t>a</w:t>
+      </w:r>
+      <w:r>
+        <w:t xml:space="preserve"> plus précise possible lorsque le GPS est indisponible</w:t>
+      </w:r>
+      <w:r>
+        <w:t>. Ce projet prendra la forme d’une application mobile Android</w:t>
+      </w:r>
+      <w:r>
+        <w:t>.</w:t>
+      </w:r>
+      <w:r>
+        <w:t xml:space="preserve"> Ce projet n’est pas une innovation en soi, le concept étant déjà utilisé dans les sous-marins qui ont besoin de connaître leurs positions dans l’espace sans émettre de signaux qui pourrai</w:t>
+      </w:r>
+      <w:r>
+        <w:t>ent</w:t>
+      </w:r>
+      <w:r>
+        <w:t xml:space="preserve"> trahir leur position. La différence significative entre les sous-marins et notre projet est, la précision des capteurs dont nous disposons. Les sous-marins sont </w:t>
+      </w:r>
+      <w:r>
+        <w:t>équipés</w:t>
+      </w:r>
+      <w:r>
+        <w:t xml:space="preserve"> de capteurs de qualité militaire qui produise</w:t>
+      </w:r>
+      <w:r>
+        <w:t>nt</w:t>
+      </w:r>
+      <w:r>
+        <w:t xml:space="preserve"> peu de bruit ce qui n’est pas le cas pour des capteurs de smartphone. Le </w:t>
+      </w:r>
+      <w:r>
+        <w:t>défi</w:t>
+      </w:r>
+      <w:r>
+        <w:t xml:space="preserve"> technique </w:t>
+      </w:r>
+      <w:r>
+        <w:t>consistera</w:t>
+      </w:r>
+      <w:r>
+        <w:t xml:space="preserve"> donc à obtenir la précision maximale avec des capteurs</w:t>
+      </w:r>
+      <w:r>
+        <w:t xml:space="preserve"> de smartphone qui génère</w:t>
+      </w:r>
+      <w:r>
+        <w:t>nt</w:t>
+      </w:r>
+      <w:r>
+        <w:t xml:space="preserve"> une quantité de bruit assez importante.</w:t>
+      </w:r>
+    </w:p>
+    <w:p>
+      <w:pPr>
         <w:jc w:val="both"/>
       </w:pPr>
-      <w:r>
-        <w:t>L’accéléromètre qui nous fournira l’accélération subi</w:t>
-      </w:r>
-      <w:r>
-        <w:t>e</w:t>
-      </w:r>
-      <w:r>
-        <w:t xml:space="preserve"> par le smartphone</w:t>
-      </w:r>
-    </w:p>
-    <w:p>
-      <w:pPr>
-        <w:pStyle w:val="Paragraphedeliste"/>
+    </w:p>
+    <w:p>
+      <w:pPr>
+        <w:pStyle w:val="Titre1"/>
         <w:numPr>
           <w:ilvl w:val="0"/>
-          <w:numId w:val="1"/>
+          <w:numId w:val="2"/>
         </w:numPr>
-        <w:jc w:val="both"/>
-      </w:pPr>
-      <w:r>
-        <w:t>Le gyroscope qui nous donnera l’orientation du smartphone dans l’espace</w:t>
-      </w:r>
-    </w:p>
-    <w:p>
-      <w:pPr>
-        <w:pStyle w:val="Paragraphedeliste"/>
+      </w:pPr>
+      <w:r>
+        <w:t>Besoins et contraintes liés au projet</w:t>
+      </w:r>
+    </w:p>
+    <w:p>
+      <w:pPr>
+        <w:pStyle w:val="paragraphe"/>
+      </w:pPr>
+      <w:r>
+        <w:t xml:space="preserve">  </w:t>
+      </w:r>
+      <w:r>
+        <w:t xml:space="preserve">Pour </w:t>
+      </w:r>
+      <w:r>
+        <w:t>c</w:t>
+      </w:r>
+      <w:r>
+        <w:t>e projet nous avons besoin d’accéder à plusieurs capteurs présents dans le smartphone qui sont :</w:t>
+      </w:r>
+    </w:p>
+    <w:p>
+      <w:pPr>
+        <w:pStyle w:val="paragraphe"/>
         <w:numPr>
           <w:ilvl w:val="0"/>
-          <w:numId w:val="1"/>
+          <w:numId w:val="3"/>
         </w:numPr>
-        <w:jc w:val="both"/>
-      </w:pPr>
-      <w:r>
-        <w:t>Le magnétomètre qui nous indiquera le nord</w:t>
-      </w:r>
-    </w:p>
-    <w:p>
-      <w:pPr>
-        <w:pStyle w:val="Paragraphedeliste"/>
+      </w:pPr>
+      <w:r>
+        <w:t>L’accéléromètre qui nous fournira l’accélération subi</w:t>
+      </w:r>
+      <w:r>
+        <w:t>e</w:t>
+      </w:r>
+      <w:r>
+        <w:t xml:space="preserve"> par le smartphone</w:t>
+      </w:r>
+      <w:r>
+        <w:t> ;</w:t>
+      </w:r>
+    </w:p>
+    <w:p>
+      <w:pPr>
+        <w:pStyle w:val="paragraphe"/>
         <w:numPr>
           <w:ilvl w:val="0"/>
-          <w:numId w:val="1"/>
+          <w:numId w:val="3"/>
         </w:numPr>
-        <w:jc w:val="both"/>
-      </w:pPr>
-      <w:r>
-        <w:t>Le GPS</w:t>
-      </w:r>
-      <w:r>
-        <w:t xml:space="preserve"> qui sera un moyen absolu de conna</w:t>
-      </w:r>
-      <w:r>
-        <w:t>î</w:t>
-      </w:r>
-      <w:r>
-        <w:t xml:space="preserve">tre </w:t>
-      </w:r>
-      <w:r>
-        <w:t>la</w:t>
-      </w:r>
-      <w:r>
-        <w:t xml:space="preserve"> position du smartphone dans l’espace</w:t>
-      </w:r>
-    </w:p>
-    <w:p>
-      <w:pPr>
-        <w:jc w:val="both"/>
-      </w:pPr>
-      <w:r>
-        <w:t>Il faudra ensuite traiter les données pour les rendre exploitable</w:t>
-      </w:r>
-      <w:r>
-        <w:t>s</w:t>
-      </w:r>
-      <w:r>
-        <w:t>. En effet comme dit précédemment, l’un des défis techniques majeurs est la précision des capteurs. Les capteurs de smartphone génèrent une quantité importante de bruit qui pourrai</w:t>
-      </w:r>
-      <w:r>
-        <w:t>ent</w:t>
-      </w:r>
-      <w:r>
-        <w:t xml:space="preserve"> lors d’un</w:t>
-      </w:r>
-      <w:r>
-        <w:t>e</w:t>
-      </w:r>
-      <w:r>
-        <w:t xml:space="preserve"> utilisat</w:t>
-      </w:r>
-      <w:r>
-        <w:t>ion</w:t>
-      </w:r>
-      <w:r>
-        <w:t xml:space="preserve"> prolongé</w:t>
-      </w:r>
-      <w:r>
-        <w:t>e,</w:t>
-      </w:r>
-      <w:r>
-        <w:t xml:space="preserve"> impacter de manière importante la position supposée de l’utilisateur.</w:t>
-      </w:r>
-    </w:p>
-    <w:p>
-      <w:pPr>
-        <w:jc w:val="both"/>
-      </w:pPr>
-      <w:r>
-        <w:t>Une fois les données trait</w:t>
-      </w:r>
-      <w:r>
-        <w:t>ées,</w:t>
-      </w:r>
-      <w:r>
-        <w:t xml:space="preserve"> nous pourrons </w:t>
-      </w:r>
-      <w:r>
-        <w:t xml:space="preserve">ensuite </w:t>
-      </w:r>
-      <w:r>
-        <w:t>les</w:t>
-      </w:r>
-      <w:r>
-        <w:t xml:space="preserve"> combiner pour déduire le déplacement du </w:t>
-      </w:r>
-      <w:r>
-        <w:t>smartphone</w:t>
-      </w:r>
-      <w:r>
-        <w:t xml:space="preserve"> dans l’espace</w:t>
-      </w:r>
-      <w:r>
-        <w:t xml:space="preserve"> par rapport à un point de référence</w:t>
-      </w:r>
-      <w:r>
-        <w:t>.</w:t>
-      </w:r>
-      <w:r>
-        <w:t xml:space="preserve"> Le point de référence est un point dont on </w:t>
-      </w:r>
-      <w:r>
-        <w:t>connaît</w:t>
-      </w:r>
-      <w:r>
-        <w:t xml:space="preserve"> la position réel</w:t>
-      </w:r>
-      <w:r>
-        <w:t>le</w:t>
-      </w:r>
-      <w:r>
-        <w:t xml:space="preserve"> grâce par exemple au</w:t>
-      </w:r>
-      <w:r>
-        <w:t>x</w:t>
-      </w:r>
-      <w:r>
-        <w:t xml:space="preserve"> données GPS.</w:t>
-      </w:r>
-      <w:r>
-        <w:t xml:space="preserve"> </w:t>
-      </w:r>
-      <w:r>
-        <w:t>Combiner les données</w:t>
-      </w:r>
-      <w:r>
-        <w:t xml:space="preserve"> des différents capteurs</w:t>
-      </w:r>
-      <w:r>
-        <w:t xml:space="preserve"> générera des vecteurs</w:t>
-      </w:r>
-      <w:r>
-        <w:t xml:space="preserve"> lesquels</w:t>
-      </w:r>
-      <w:r>
-        <w:t xml:space="preserve"> par rapport </w:t>
-      </w:r>
-      <w:r>
-        <w:t>à un</w:t>
-      </w:r>
-      <w:r>
-        <w:t xml:space="preserve"> point </w:t>
-      </w:r>
-      <w:r>
-        <w:t>de référence</w:t>
-      </w:r>
-      <w:r>
-        <w:t xml:space="preserve"> </w:t>
-      </w:r>
-      <w:r>
-        <w:t>permettr</w:t>
-      </w:r>
-      <w:r>
-        <w:t>ont</w:t>
-      </w:r>
-      <w:r>
-        <w:t xml:space="preserve"> de conna</w:t>
-      </w:r>
-      <w:r>
-        <w:t>î</w:t>
-      </w:r>
-      <w:r>
-        <w:t xml:space="preserve">tre </w:t>
-      </w:r>
-      <w:r>
-        <w:t>la nouvelle position supposée</w:t>
-      </w:r>
-      <w:r>
-        <w:t xml:space="preserve"> de l’utilisateur</w:t>
-      </w:r>
-      <w:r>
-        <w:t>.</w:t>
-      </w:r>
-      <w:r>
-        <w:t xml:space="preserve"> On peut donc créer une quantité plus ou moins importante de point</w:t>
-      </w:r>
-      <w:r>
-        <w:t>s</w:t>
-      </w:r>
-      <w:r>
-        <w:t xml:space="preserve"> pour </w:t>
-      </w:r>
-      <w:r>
-        <w:t>tra</w:t>
-      </w:r>
-      <w:r>
-        <w:t xml:space="preserve">cer le chemin que l’utilisateur </w:t>
-      </w:r>
-      <w:r>
-        <w:t>a</w:t>
-      </w:r>
-      <w:r>
-        <w:t xml:space="preserve"> parcouru.</w:t>
-      </w:r>
-    </w:p>
-    <w:p>
-      <w:pPr>
-        <w:jc w:val="both"/>
-      </w:pPr>
-      <w:r>
-        <w:lastRenderedPageBreak/>
-        <w:t xml:space="preserve">Ceci sera la base du projet. Ce qui </w:t>
-      </w:r>
-      <w:r>
-        <w:t>suit,</w:t>
-      </w:r>
-      <w:r>
-        <w:t xml:space="preserve"> </w:t>
-      </w:r>
-      <w:r>
-        <w:t>sont</w:t>
-      </w:r>
-      <w:r>
-        <w:t xml:space="preserve"> quelques fonctionnalités que nous avons imaginé</w:t>
-      </w:r>
-      <w:r>
-        <w:t>es</w:t>
-      </w:r>
-      <w:r>
-        <w:t> :</w:t>
-      </w:r>
-    </w:p>
-    <w:p>
-      <w:pPr>
-        <w:pStyle w:val="Paragraphedeliste"/>
+      </w:pPr>
+      <w:r>
+        <w:t>Le gyroscope qui nous donnera l’orientation du smartphone dans l’espace</w:t>
+      </w:r>
+      <w:r>
+        <w:t> ;</w:t>
+      </w:r>
+    </w:p>
+    <w:p>
+      <w:pPr>
+        <w:pStyle w:val="paragraphe"/>
         <w:numPr>
           <w:ilvl w:val="0"/>
-          <w:numId w:val="1"/>
+          <w:numId w:val="3"/>
         </w:numPr>
-        <w:jc w:val="both"/>
-      </w:pPr>
-      <w:r>
-        <w:t>Pouvoir scanner un QR code pour connaître la position que celui-ci indique, on pourrait ensuite avoir la position supposée de l’utilisateur par rapport à la position renseigné</w:t>
-      </w:r>
-      <w:r>
-        <w:t>e</w:t>
-      </w:r>
-      <w:r>
-        <w:t xml:space="preserve"> par le QR code</w:t>
-      </w:r>
-    </w:p>
-    <w:p>
-      <w:pPr>
-        <w:pStyle w:val="Paragraphedeliste"/>
+      </w:pPr>
+      <w:r>
+        <w:t>Le magnétomètre qui nous indiquera le nord</w:t>
+      </w:r>
+      <w:r>
+        <w:t> ;</w:t>
+      </w:r>
+    </w:p>
+    <w:p>
+      <w:pPr>
+        <w:pStyle w:val="paragraphe"/>
         <w:numPr>
           <w:ilvl w:val="0"/>
-          <w:numId w:val="1"/>
+          <w:numId w:val="3"/>
         </w:numPr>
-        <w:jc w:val="both"/>
-      </w:pPr>
-      <w:r>
-        <w:t xml:space="preserve">Pour envoyer les chemins que l’utilisateur </w:t>
+      </w:pPr>
+      <w:r>
+        <w:t>Le GPS</w:t>
+      </w:r>
+      <w:r>
+        <w:t xml:space="preserve"> qui sera un moyen absolu de conna</w:t>
+      </w:r>
+      <w:r>
+        <w:t>î</w:t>
+      </w:r>
+      <w:r>
+        <w:t xml:space="preserve">tre </w:t>
+      </w:r>
+      <w:r>
+        <w:t>la</w:t>
+      </w:r>
+      <w:r>
+        <w:t xml:space="preserve"> position du smartphone dans l’espace</w:t>
+      </w:r>
+      <w:r>
+        <w:t>. </w:t>
+      </w:r>
+    </w:p>
+    <w:p>
+      <w:pPr>
+        <w:pStyle w:val="paragraphe"/>
+      </w:pPr>
+      <w:r>
+        <w:t xml:space="preserve">  </w:t>
+      </w:r>
+      <w:r>
+        <w:t>Il faudra ensuite traiter les données pour les rendre exploitable</w:t>
+      </w:r>
+      <w:r>
+        <w:t>s</w:t>
+      </w:r>
+      <w:r>
+        <w:t>. En effet comme dit précédemment, l’un des défis techniques majeurs est la précision des capteurs. Les capteurs de smartphone génèrent une quantité importante de bruit qui pourrai</w:t>
+      </w:r>
+      <w:r>
+        <w:t>ent</w:t>
+      </w:r>
+      <w:r>
+        <w:t xml:space="preserve"> lors d’un</w:t>
+      </w:r>
+      <w:r>
+        <w:t>e</w:t>
+      </w:r>
+      <w:r>
+        <w:t xml:space="preserve"> utilisat</w:t>
+      </w:r>
+      <w:r>
+        <w:t>ion</w:t>
+      </w:r>
+      <w:r>
+        <w:t xml:space="preserve"> prolongé</w:t>
+      </w:r>
+      <w:r>
+        <w:t>e,</w:t>
+      </w:r>
+      <w:r>
+        <w:t xml:space="preserve"> impacter de manière importante la position supposée de l’utilisateur.</w:t>
+      </w:r>
+    </w:p>
+    <w:p>
+      <w:pPr>
+        <w:pStyle w:val="paragraphe"/>
+      </w:pPr>
+      <w:r>
+        <w:lastRenderedPageBreak/>
+        <w:t xml:space="preserve">  </w:t>
+      </w:r>
+      <w:r>
+        <w:t>Une fois les données trait</w:t>
+      </w:r>
+      <w:r>
+        <w:t>ées,</w:t>
+      </w:r>
+      <w:r>
+        <w:t xml:space="preserve"> nous pourrons </w:t>
+      </w:r>
+      <w:r>
+        <w:t xml:space="preserve">ensuite </w:t>
+      </w:r>
+      <w:r>
+        <w:t>les</w:t>
+      </w:r>
+      <w:r>
+        <w:t xml:space="preserve"> combiner pour déduire le déplacement du </w:t>
+      </w:r>
+      <w:r>
+        <w:t>smartphone</w:t>
+      </w:r>
+      <w:r>
+        <w:t xml:space="preserve"> dans l’espace</w:t>
+      </w:r>
+      <w:r>
+        <w:t xml:space="preserve"> par rapport à un point de référence</w:t>
+      </w:r>
+      <w:r>
+        <w:t>.</w:t>
+      </w:r>
+      <w:r>
+        <w:t xml:space="preserve"> Le point de référence est un point dont on </w:t>
+      </w:r>
+      <w:r>
+        <w:t>connaît</w:t>
+      </w:r>
+      <w:r>
+        <w:t xml:space="preserve"> la position réel</w:t>
+      </w:r>
+      <w:r>
+        <w:t>le</w:t>
+      </w:r>
+      <w:r>
+        <w:t xml:space="preserve"> grâce par exemple au</w:t>
+      </w:r>
+      <w:r>
+        <w:t>x</w:t>
+      </w:r>
+      <w:r>
+        <w:t xml:space="preserve"> données GPS.</w:t>
+      </w:r>
+      <w:r>
+        <w:t xml:space="preserve"> </w:t>
+      </w:r>
+      <w:r>
+        <w:t>Combiner les données</w:t>
+      </w:r>
+      <w:r>
+        <w:t xml:space="preserve"> des différents capteurs</w:t>
+      </w:r>
+      <w:r>
+        <w:t xml:space="preserve"> générera des vecteurs</w:t>
+      </w:r>
+      <w:r>
+        <w:t xml:space="preserve"> lesquels</w:t>
+      </w:r>
+      <w:r>
+        <w:t xml:space="preserve"> par rapport </w:t>
+      </w:r>
+      <w:r>
+        <w:t>à un</w:t>
+      </w:r>
+      <w:r>
+        <w:t xml:space="preserve"> point </w:t>
+      </w:r>
+      <w:r>
+        <w:t>de référence</w:t>
+      </w:r>
+      <w:r>
+        <w:t xml:space="preserve"> </w:t>
+      </w:r>
+      <w:r>
+        <w:t>permettr</w:t>
+      </w:r>
+      <w:r>
+        <w:t>ont</w:t>
+      </w:r>
+      <w:r>
+        <w:t xml:space="preserve"> de conna</w:t>
+      </w:r>
+      <w:r>
+        <w:t>î</w:t>
+      </w:r>
+      <w:r>
+        <w:t xml:space="preserve">tre </w:t>
+      </w:r>
+      <w:r>
+        <w:t>la nouvelle position supposée</w:t>
+      </w:r>
+      <w:r>
+        <w:t xml:space="preserve"> de l’utilisateur</w:t>
+      </w:r>
+      <w:r>
+        <w:t>.</w:t>
+      </w:r>
+      <w:r>
+        <w:t xml:space="preserve"> On peut donc créer une quantité plus ou moins importante de point</w:t>
+      </w:r>
+      <w:r>
+        <w:t>s</w:t>
+      </w:r>
+      <w:r>
+        <w:t xml:space="preserve"> pour </w:t>
+      </w:r>
+      <w:r>
+        <w:t>tra</w:t>
+      </w:r>
+      <w:r>
+        <w:t xml:space="preserve">cer le chemin que l’utilisateur </w:t>
       </w:r>
       <w:r>
         <w:t>a</w:t>
       </w:r>
       <w:r>
-        <w:t xml:space="preserve"> parcourus</w:t>
-      </w:r>
-    </w:p>
-    <w:p>
-      <w:pPr>
-        <w:pStyle w:val="Paragraphedeliste"/>
+        <w:t xml:space="preserve"> parcouru.</w:t>
+      </w:r>
+    </w:p>
+    <w:p>
+      <w:pPr>
+        <w:pStyle w:val="paragraphe"/>
+      </w:pPr>
+      <w:r>
+        <w:t xml:space="preserve">  </w:t>
+      </w:r>
+      <w:r>
+        <w:t xml:space="preserve">Ceci sera la base du projet. Ce qui </w:t>
+      </w:r>
+      <w:r>
+        <w:t>suit,</w:t>
+      </w:r>
+      <w:r>
+        <w:t xml:space="preserve"> </w:t>
+      </w:r>
+      <w:r>
+        <w:t>sont</w:t>
+      </w:r>
+      <w:r>
+        <w:t xml:space="preserve"> quelques fonctionnalités que nous avons imaginé</w:t>
+      </w:r>
+      <w:r>
+        <w:t>es</w:t>
+      </w:r>
+      <w:r>
+        <w:t> :</w:t>
+      </w:r>
+    </w:p>
+    <w:p>
+      <w:pPr>
+        <w:pStyle w:val="paragraphe"/>
         <w:numPr>
           <w:ilvl w:val="0"/>
-          <w:numId w:val="1"/>
+          <w:numId w:val="4"/>
         </w:numPr>
-        <w:jc w:val="both"/>
+      </w:pPr>
+      <w:r>
+        <w:t>Pouvoir scanner un QR code pour connaître la position que celui-ci indique, on pourrait ensuite avoir la position supposée de l’utilisateur par rapport à la position renseigné</w:t>
+      </w:r>
+      <w:r>
+        <w:t>e</w:t>
+      </w:r>
+      <w:r>
+        <w:t xml:space="preserve"> par le QR code</w:t>
+      </w:r>
+      <w:r>
+        <w:t> ;</w:t>
+      </w:r>
+    </w:p>
+    <w:p>
+      <w:pPr>
+        <w:pStyle w:val="paragraphe"/>
+        <w:numPr>
+          <w:ilvl w:val="0"/>
+          <w:numId w:val="4"/>
+        </w:numPr>
+      </w:pPr>
+      <w:r>
+        <w:t xml:space="preserve">Pour envoyer les chemins que l’utilisateur </w:t>
+      </w:r>
+      <w:r>
+        <w:t>a</w:t>
+      </w:r>
+      <w:r>
+        <w:t xml:space="preserve"> parcourus</w:t>
+      </w:r>
+      <w:r>
+        <w:t> ;</w:t>
+      </w:r>
+    </w:p>
+    <w:p>
+      <w:pPr>
+        <w:pStyle w:val="paragraphe"/>
+        <w:numPr>
+          <w:ilvl w:val="0"/>
+          <w:numId w:val="4"/>
+        </w:numPr>
       </w:pPr>
       <w:r>
         <w:t>Pouvoir télécharger des chemins déjà parcourus par d’autre</w:t>
@@ -487,11 +504,17 @@
       <w:r>
         <w:t xml:space="preserve"> utilisateurs</w:t>
       </w:r>
-    </w:p>
-    <w:p>
-      <w:pPr>
-        <w:jc w:val="both"/>
-      </w:pPr>
+      <w:r>
+        <w:t>.</w:t>
+      </w:r>
+    </w:p>
+    <w:p>
+      <w:pPr>
+        <w:pStyle w:val="paragraphe"/>
+      </w:pPr>
+      <w:r>
+        <w:t xml:space="preserve">  </w:t>
+      </w:r>
       <w:r>
         <w:t xml:space="preserve">Le projet sera codé en Java. Il disposera d’une partie application mobile et d’une partie serveur qui </w:t>
       </w:r>
@@ -529,6 +552,10 @@
     <w:p>
       <w:pPr>
         <w:pStyle w:val="Titre1"/>
+        <w:numPr>
+          <w:ilvl w:val="0"/>
+          <w:numId w:val="2"/>
+        </w:numPr>
       </w:pPr>
       <w:r>
         <w:t>Résultats attendus</w:t>
@@ -536,8 +563,11 @@
     </w:p>
     <w:p>
       <w:pPr>
-        <w:jc w:val="both"/>
-      </w:pPr>
+        <w:pStyle w:val="paragraphe"/>
+      </w:pPr>
+      <w:r>
+        <w:t xml:space="preserve">  </w:t>
+      </w:r>
       <w:r>
         <w:t xml:space="preserve">Nous espérons créer une application mobile qui </w:t>
       </w:r>
@@ -614,17 +644,743 @@
         <w:t>.</w:t>
       </w:r>
       <w:r>
-        <w:t xml:space="preserve"> L’objectif est de créer un « GPS » qui fonctionnera en souterrain et/ou dans des bâtiments dans le but de simplifier le quotidien des utilisateurs.</w:t>
-      </w:r>
+        <w:t xml:space="preserve"> L’objectif est de créer un « GPS » qui </w:t>
+      </w:r>
+      <w:proofErr w:type="gramStart"/>
+      <w:r>
+        <w:t>fonctionnera</w:t>
+      </w:r>
+      <w:proofErr w:type="gramEnd"/>
+      <w:r>
+        <w:t xml:space="preserve"> en souterrain et/ou dans des bâtiments dans le but de simplifier le quotidien des utilisateurs.</w:t>
+      </w:r>
+    </w:p>
+    <w:p>
+      <w:pPr>
+        <w:pStyle w:val="Titre1"/>
+        <w:numPr>
+          <w:ilvl w:val="0"/>
+          <w:numId w:val="2"/>
+        </w:numPr>
+      </w:pPr>
+      <w:r>
+        <w:lastRenderedPageBreak/>
+        <w:t>Maquette</w:t>
+      </w:r>
+      <w:r>
+        <w:t>s</w:t>
+      </w:r>
+    </w:p>
+    <w:p>
+      <w:pPr>
+        <w:keepNext/>
+        <w:jc w:val="center"/>
+      </w:pPr>
+      <w:r>
+        <w:rPr>
+          <w:noProof/>
+        </w:rPr>
+        <w:drawing>
+          <wp:inline distT="0" distB="0" distL="0" distR="0" wp14:anchorId="65DE855B" wp14:editId="3869FB6D">
+            <wp:extent cx="1752381" cy="3495238"/>
+            <wp:effectExtent l="0" t="0" r="635" b="0"/>
+            <wp:docPr id="1" name="Image 1" descr="Une image contenant texte, miroir&#10;&#10;Description générée automatiquement"/>
+            <wp:cNvGraphicFramePr>
+              <a:graphicFrameLocks xmlns:a="http://schemas.openxmlformats.org/drawingml/2006/main" noChangeAspect="1"/>
+            </wp:cNvGraphicFramePr>
+            <a:graphic xmlns:a="http://schemas.openxmlformats.org/drawingml/2006/main">
+              <a:graphicData uri="http://schemas.openxmlformats.org/drawingml/2006/picture">
+                <pic:pic xmlns:pic="http://schemas.openxmlformats.org/drawingml/2006/picture">
+                  <pic:nvPicPr>
+                    <pic:cNvPr id="1" name="Image 1" descr="Une image contenant texte, miroir&#10;&#10;Description générée automatiquement"/>
+                    <pic:cNvPicPr/>
+                  </pic:nvPicPr>
+                  <pic:blipFill>
+                    <a:blip r:embed="rId7">
+                      <a:extLst>
+                        <a:ext uri="{28A0092B-C50C-407E-A947-70E740481C1C}">
+                          <a14:useLocalDpi xmlns:a14="http://schemas.microsoft.com/office/drawing/2010/main" val="0"/>
+                        </a:ext>
+                      </a:extLst>
+                    </a:blip>
+                    <a:stretch>
+                      <a:fillRect/>
+                    </a:stretch>
+                  </pic:blipFill>
+                  <pic:spPr>
+                    <a:xfrm>
+                      <a:off x="0" y="0"/>
+                      <a:ext cx="1752381" cy="3495238"/>
+                    </a:xfrm>
+                    <a:prstGeom prst="rect">
+                      <a:avLst/>
+                    </a:prstGeom>
+                  </pic:spPr>
+                </pic:pic>
+              </a:graphicData>
+            </a:graphic>
+          </wp:inline>
+        </w:drawing>
+      </w:r>
+    </w:p>
+    <w:p>
+      <w:pPr>
+        <w:pStyle w:val="Lgende"/>
+        <w:jc w:val="center"/>
+      </w:pPr>
+      <w:r>
+        <w:t xml:space="preserve">Figure </w:t>
+      </w:r>
+      <w:fldSimple w:instr=" SEQ Figure \* ARABIC ">
+        <w:r>
+          <w:rPr>
+            <w:noProof/>
+          </w:rPr>
+          <w:t>1</w:t>
+        </w:r>
+      </w:fldSimple>
+      <w:r>
+        <w:t xml:space="preserve">: </w:t>
+      </w:r>
+      <w:r>
+        <w:t>L</w:t>
+      </w:r>
+      <w:r>
+        <w:t>a</w:t>
+      </w:r>
+      <w:r>
+        <w:t>uncher Interface</w:t>
+      </w:r>
+    </w:p>
+    <w:p/>
+    <w:p>
+      <w:pPr>
+        <w:keepNext/>
+        <w:jc w:val="center"/>
+      </w:pPr>
+      <w:r>
+        <w:rPr>
+          <w:noProof/>
+        </w:rPr>
+        <w:drawing>
+          <wp:inline distT="0" distB="0" distL="0" distR="0" wp14:anchorId="5782878E" wp14:editId="79258F97">
+            <wp:extent cx="1761905" cy="3552381"/>
+            <wp:effectExtent l="0" t="0" r="0" b="0"/>
+            <wp:docPr id="2" name="Image 2" descr="Une image contenant texte, ipod&#10;&#10;Description générée automatiquement"/>
+            <wp:cNvGraphicFramePr>
+              <a:graphicFrameLocks xmlns:a="http://schemas.openxmlformats.org/drawingml/2006/main" noChangeAspect="1"/>
+            </wp:cNvGraphicFramePr>
+            <a:graphic xmlns:a="http://schemas.openxmlformats.org/drawingml/2006/main">
+              <a:graphicData uri="http://schemas.openxmlformats.org/drawingml/2006/picture">
+                <pic:pic xmlns:pic="http://schemas.openxmlformats.org/drawingml/2006/picture">
+                  <pic:nvPicPr>
+                    <pic:cNvPr id="2" name="Image 2" descr="Une image contenant texte, ipod&#10;&#10;Description générée automatiquement"/>
+                    <pic:cNvPicPr/>
+                  </pic:nvPicPr>
+                  <pic:blipFill>
+                    <a:blip r:embed="rId8">
+                      <a:extLst>
+                        <a:ext uri="{28A0092B-C50C-407E-A947-70E740481C1C}">
+                          <a14:useLocalDpi xmlns:a14="http://schemas.microsoft.com/office/drawing/2010/main" val="0"/>
+                        </a:ext>
+                      </a:extLst>
+                    </a:blip>
+                    <a:stretch>
+                      <a:fillRect/>
+                    </a:stretch>
+                  </pic:blipFill>
+                  <pic:spPr>
+                    <a:xfrm>
+                      <a:off x="0" y="0"/>
+                      <a:ext cx="1761905" cy="3552381"/>
+                    </a:xfrm>
+                    <a:prstGeom prst="rect">
+                      <a:avLst/>
+                    </a:prstGeom>
+                  </pic:spPr>
+                </pic:pic>
+              </a:graphicData>
+            </a:graphic>
+          </wp:inline>
+        </w:drawing>
+      </w:r>
+    </w:p>
+    <w:p>
+      <w:pPr>
+        <w:pStyle w:val="Lgende"/>
+        <w:jc w:val="center"/>
+      </w:pPr>
+      <w:r>
+        <w:t xml:space="preserve">Figure </w:t>
+      </w:r>
+      <w:fldSimple w:instr=" SEQ Figure \* ARABIC ">
+        <w:r>
+          <w:rPr>
+            <w:noProof/>
+          </w:rPr>
+          <w:t>2</w:t>
+        </w:r>
+      </w:fldSimple>
+      <w:r>
+        <w:t xml:space="preserve"> : </w:t>
+      </w:r>
+      <w:r>
+        <w:t>Interface pour créer un compte et se connecter</w:t>
+      </w:r>
+    </w:p>
+    <w:p>
+      <w:r>
+        <w:rPr>
+          <w:noProof/>
+        </w:rPr>
+        <w:lastRenderedPageBreak/>
+        <w:drawing>
+          <wp:anchor distT="0" distB="0" distL="114300" distR="114300" simplePos="0" relativeHeight="251658240" behindDoc="0" locked="0" layoutInCell="1" allowOverlap="1" wp14:anchorId="61E7603C" wp14:editId="3F2D6030">
+            <wp:simplePos x="0" y="0"/>
+            <wp:positionH relativeFrom="column">
+              <wp:posOffset>2036445</wp:posOffset>
+            </wp:positionH>
+            <wp:positionV relativeFrom="paragraph">
+              <wp:posOffset>270510</wp:posOffset>
+            </wp:positionV>
+            <wp:extent cx="1767840" cy="3657600"/>
+            <wp:effectExtent l="0" t="0" r="3810" b="0"/>
+            <wp:wrapSquare wrapText="bothSides"/>
+            <wp:docPr id="4" name="Image 4"/>
+            <wp:cNvGraphicFramePr>
+              <a:graphicFrameLocks xmlns:a="http://schemas.openxmlformats.org/drawingml/2006/main" noChangeAspect="1"/>
+            </wp:cNvGraphicFramePr>
+            <a:graphic xmlns:a="http://schemas.openxmlformats.org/drawingml/2006/main">
+              <a:graphicData uri="http://schemas.openxmlformats.org/drawingml/2006/picture">
+                <pic:pic xmlns:pic="http://schemas.openxmlformats.org/drawingml/2006/picture">
+                  <pic:nvPicPr>
+                    <pic:cNvPr id="0" name="Picture 2"/>
+                    <pic:cNvPicPr>
+                      <a:picLocks noChangeAspect="1" noChangeArrowheads="1"/>
+                    </pic:cNvPicPr>
+                  </pic:nvPicPr>
+                  <pic:blipFill>
+                    <a:blip r:embed="rId9">
+                      <a:extLst>
+                        <a:ext uri="{28A0092B-C50C-407E-A947-70E740481C1C}">
+                          <a14:useLocalDpi xmlns:a14="http://schemas.microsoft.com/office/drawing/2010/main" val="0"/>
+                        </a:ext>
+                      </a:extLst>
+                    </a:blip>
+                    <a:srcRect/>
+                    <a:stretch>
+                      <a:fillRect/>
+                    </a:stretch>
+                  </pic:blipFill>
+                  <pic:spPr bwMode="auto">
+                    <a:xfrm>
+                      <a:off x="0" y="0"/>
+                      <a:ext cx="1767840" cy="3657600"/>
+                    </a:xfrm>
+                    <a:prstGeom prst="rect">
+                      <a:avLst/>
+                    </a:prstGeom>
+                    <a:noFill/>
+                  </pic:spPr>
+                </pic:pic>
+              </a:graphicData>
+            </a:graphic>
+          </wp:anchor>
+        </w:drawing>
+      </w:r>
+    </w:p>
+    <w:p>
+      <w:pPr>
+        <w:keepNext/>
+      </w:pPr>
+    </w:p>
+    <w:p>
+      <w:pPr>
+        <w:keepNext/>
+      </w:pPr>
+    </w:p>
+    <w:p>
+      <w:pPr>
+        <w:keepNext/>
+      </w:pPr>
+    </w:p>
+    <w:p>
+      <w:pPr>
+        <w:keepNext/>
+      </w:pPr>
+    </w:p>
+    <w:p>
+      <w:pPr>
+        <w:keepNext/>
+      </w:pPr>
+    </w:p>
+    <w:p>
+      <w:pPr>
+        <w:keepNext/>
+      </w:pPr>
+    </w:p>
+    <w:p>
+      <w:pPr>
+        <w:keepNext/>
+      </w:pPr>
+    </w:p>
+    <w:p>
+      <w:pPr>
+        <w:keepNext/>
+      </w:pPr>
+    </w:p>
+    <w:p>
+      <w:pPr>
+        <w:keepNext/>
+      </w:pPr>
+    </w:p>
+    <w:p>
+      <w:pPr>
+        <w:keepNext/>
+      </w:pPr>
+    </w:p>
+    <w:p>
+      <w:pPr>
+        <w:keepNext/>
+      </w:pPr>
+    </w:p>
+    <w:p>
+      <w:pPr>
+        <w:keepNext/>
+      </w:pPr>
+    </w:p>
+    <w:p>
+      <w:pPr>
+        <w:pStyle w:val="Lgende"/>
+        <w:jc w:val="center"/>
+      </w:pPr>
+      <w:r>
+        <w:t xml:space="preserve">Figure </w:t>
+      </w:r>
+      <w:fldSimple w:instr=" SEQ Figure \* ARABIC ">
+        <w:r>
+          <w:rPr>
+            <w:noProof/>
+          </w:rPr>
+          <w:t>3</w:t>
+        </w:r>
+      </w:fldSimple>
+      <w:r>
+        <w:t xml:space="preserve"> : </w:t>
+      </w:r>
+      <w:r>
+        <w:t>Traçage du chemin</w:t>
+      </w:r>
+    </w:p>
+    <w:p/>
+    <w:p>
+      <w:pPr>
+        <w:keepNext/>
+        <w:jc w:val="center"/>
+      </w:pPr>
+      <w:r>
+        <w:rPr>
+          <w:noProof/>
+        </w:rPr>
+        <w:drawing>
+          <wp:inline distT="0" distB="0" distL="0" distR="0" wp14:anchorId="47DEBD53" wp14:editId="61990822">
+            <wp:extent cx="1810385" cy="3657600"/>
+            <wp:effectExtent l="0" t="0" r="0" b="0"/>
+            <wp:docPr id="5" name="Image 5"/>
+            <wp:cNvGraphicFramePr>
+              <a:graphicFrameLocks xmlns:a="http://schemas.openxmlformats.org/drawingml/2006/main" noChangeAspect="1"/>
+            </wp:cNvGraphicFramePr>
+            <a:graphic xmlns:a="http://schemas.openxmlformats.org/drawingml/2006/main">
+              <a:graphicData uri="http://schemas.openxmlformats.org/drawingml/2006/picture">
+                <pic:pic xmlns:pic="http://schemas.openxmlformats.org/drawingml/2006/picture">
+                  <pic:nvPicPr>
+                    <pic:cNvPr id="0" name="Picture 3"/>
+                    <pic:cNvPicPr>
+                      <a:picLocks noChangeAspect="1" noChangeArrowheads="1"/>
+                    </pic:cNvPicPr>
+                  </pic:nvPicPr>
+                  <pic:blipFill>
+                    <a:blip r:embed="rId10">
+                      <a:extLst>
+                        <a:ext uri="{28A0092B-C50C-407E-A947-70E740481C1C}">
+                          <a14:useLocalDpi xmlns:a14="http://schemas.microsoft.com/office/drawing/2010/main" val="0"/>
+                        </a:ext>
+                      </a:extLst>
+                    </a:blip>
+                    <a:srcRect/>
+                    <a:stretch>
+                      <a:fillRect/>
+                    </a:stretch>
+                  </pic:blipFill>
+                  <pic:spPr bwMode="auto">
+                    <a:xfrm>
+                      <a:off x="0" y="0"/>
+                      <a:ext cx="1810385" cy="3657600"/>
+                    </a:xfrm>
+                    <a:prstGeom prst="rect">
+                      <a:avLst/>
+                    </a:prstGeom>
+                    <a:noFill/>
+                  </pic:spPr>
+                </pic:pic>
+              </a:graphicData>
+            </a:graphic>
+          </wp:inline>
+        </w:drawing>
+      </w:r>
+    </w:p>
+    <w:p>
+      <w:pPr>
+        <w:pStyle w:val="Lgende"/>
+        <w:tabs>
+          <w:tab w:val="center" w:pos="4536"/>
+          <w:tab w:val="left" w:pos="5860"/>
+        </w:tabs>
+      </w:pPr>
+      <w:r>
+        <w:tab/>
+      </w:r>
+      <w:r>
+        <w:t xml:space="preserve">Figure </w:t>
+      </w:r>
+      <w:fldSimple w:instr=" SEQ Figure \* ARABIC ">
+        <w:r>
+          <w:rPr>
+            <w:noProof/>
+          </w:rPr>
+          <w:t>4</w:t>
+        </w:r>
+      </w:fldSimple>
+      <w:r>
+        <w:t xml:space="preserve"> : Interface </w:t>
+      </w:r>
+      <w:r>
+        <w:t>Menu</w:t>
+      </w:r>
+    </w:p>
+    <w:p/>
+    <w:p>
+      <w:pPr>
+        <w:keepNext/>
+        <w:jc w:val="center"/>
+      </w:pPr>
+      <w:r>
+        <w:rPr>
+          <w:noProof/>
+        </w:rPr>
+        <w:lastRenderedPageBreak/>
+        <w:drawing>
+          <wp:inline distT="0" distB="0" distL="0" distR="0" wp14:anchorId="64FEF00C" wp14:editId="234BE8A2">
+            <wp:extent cx="1792280" cy="3657599"/>
+            <wp:effectExtent l="0" t="0" r="0" b="635"/>
+            <wp:docPr id="6" name="Image 3">
+              <a:extLst xmlns:a="http://schemas.openxmlformats.org/drawingml/2006/main">
+                <a:ext uri="{FF2B5EF4-FFF2-40B4-BE49-F238E27FC236}">
+                  <a16:creationId xmlns:a16="http://schemas.microsoft.com/office/drawing/2014/main" id="{A22B10E1-D094-416F-92AA-CB3AAFAF6297}"/>
+                </a:ext>
+              </a:extLst>
+            </wp:docPr>
+            <wp:cNvGraphicFramePr>
+              <a:graphicFrameLocks xmlns:a="http://schemas.openxmlformats.org/drawingml/2006/main" noChangeAspect="1"/>
+            </wp:cNvGraphicFramePr>
+            <a:graphic xmlns:a="http://schemas.openxmlformats.org/drawingml/2006/main">
+              <a:graphicData uri="http://schemas.openxmlformats.org/drawingml/2006/picture">
+                <pic:pic xmlns:pic="http://schemas.openxmlformats.org/drawingml/2006/picture">
+                  <pic:nvPicPr>
+                    <pic:cNvPr id="4" name="Image 3">
+                      <a:extLst>
+                        <a:ext uri="{FF2B5EF4-FFF2-40B4-BE49-F238E27FC236}">
+                          <a16:creationId xmlns:a16="http://schemas.microsoft.com/office/drawing/2014/main" id="{A22B10E1-D094-416F-92AA-CB3AAFAF6297}"/>
+                        </a:ext>
+                      </a:extLst>
+                    </pic:cNvPr>
+                    <pic:cNvPicPr>
+                      <a:picLocks noChangeAspect="1"/>
+                    </pic:cNvPicPr>
+                  </pic:nvPicPr>
+                  <pic:blipFill rotWithShape="1">
+                    <a:blip r:embed="rId11"/>
+                    <a:srcRect l="12269" t="1643" r="60924" b="1102"/>
+                    <a:stretch/>
+                  </pic:blipFill>
+                  <pic:spPr>
+                    <a:xfrm>
+                      <a:off x="0" y="0"/>
+                      <a:ext cx="1792280" cy="3657599"/>
+                    </a:xfrm>
+                    <a:prstGeom prst="rect">
+                      <a:avLst/>
+                    </a:prstGeom>
+                  </pic:spPr>
+                </pic:pic>
+              </a:graphicData>
+            </a:graphic>
+          </wp:inline>
+        </w:drawing>
+      </w:r>
+    </w:p>
+    <w:p>
+      <w:pPr>
+        <w:pStyle w:val="Lgende"/>
+        <w:jc w:val="center"/>
+      </w:pPr>
+      <w:r>
+        <w:t xml:space="preserve">Figure </w:t>
+      </w:r>
+      <w:fldSimple w:instr=" SEQ Figure \* ARABIC ">
+        <w:r>
+          <w:rPr>
+            <w:noProof/>
+          </w:rPr>
+          <w:t>5</w:t>
+        </w:r>
+      </w:fldSimple>
+      <w:r>
+        <w:t xml:space="preserve">: Interface </w:t>
+      </w:r>
+      <w:r>
+        <w:t>Chemin à l’intérieur du bâtiment</w:t>
+      </w:r>
+    </w:p>
+    <w:p>
+      <w:pPr>
+        <w:jc w:val="center"/>
+      </w:pPr>
     </w:p>
     <w:sectPr>
+      <w:headerReference w:type="default" r:id="rId12"/>
+      <w:footerReference w:type="default" r:id="rId13"/>
       <w:pgSz w:w="11906" w:h="16838"/>
-      <w:pgMar w:top="1417" w:right="1417" w:bottom="1417" w:left="1417" w:header="708" w:footer="708" w:gutter="0"/>
+      <w:pgMar w:top="1417" w:right="1417" w:bottom="1417" w:left="1417" w:header="397" w:footer="283" w:gutter="0"/>
       <w:cols w:space="708"/>
       <w:docGrid w:linePitch="360"/>
     </w:sectPr>
   </w:body>
 </w:document>
+</file>
+
+<file path=word/endnotes.xml><?xml version="1.0" encoding="utf-8"?>
+<w:endnotes xmlns:wpc="http://schemas.microsoft.com/office/word/2010/wordprocessingCanvas" xmlns:cx="http://schemas.microsoft.com/office/drawing/2014/chartex" xmlns:cx1="http://schemas.microsoft.com/office/drawing/2015/9/8/chartex" xmlns:cx2="http://schemas.microsoft.com/office/drawing/2015/10/21/chartex" xmlns:cx3="http://schemas.microsoft.com/office/drawing/2016/5/9/chartex" xmlns:cx4="http://schemas.microsoft.com/office/drawing/2016/5/10/chartex" xmlns:cx5="http://schemas.microsoft.com/office/drawing/2016/5/11/chartex" xmlns:cx6="http://schemas.microsoft.com/office/drawing/2016/5/12/chartex" xmlns:cx7="http://schemas.microsoft.com/office/drawing/2016/5/13/chartex" xmlns:cx8="http://schemas.microsoft.com/office/drawing/2016/5/14/chartex" xmlns:mc="http://schemas.openxmlformats.org/markup-compatibility/2006" xmlns:aink="http://schemas.microsoft.com/office/drawing/2016/ink" xmlns:am3d="http://schemas.microsoft.com/office/drawing/2017/model3d" xmlns:o="urn:schemas-microsoft-com:office:office" xmlns:r="http://schemas.openxmlformats.org/officeDocument/2006/relationships" xmlns:m="http://schemas.openxmlformats.org/officeDocument/2006/math" xmlns:v="urn:schemas-microsoft-com:vml" xmlns:wp14="http://schemas.microsoft.com/office/word/2010/wordprocessingDrawing" xmlns:wp="http://schemas.openxmlformats.org/drawingml/2006/wordprocessingDrawing" xmlns:w10="urn:schemas-microsoft-com:office:word" xmlns:w="http://schemas.openxmlformats.org/wordprocessingml/2006/main" xmlns:w14="http://schemas.microsoft.com/office/word/2010/wordml" xmlns:w15="http://schemas.microsoft.com/office/word/2012/wordml" xmlns:w16cex="http://schemas.microsoft.com/office/word/2018/wordml/cex" xmlns:w16cid="http://schemas.microsoft.com/office/word/2016/wordml/cid" xmlns:w16="http://schemas.microsoft.com/office/word/2018/wordml" xmlns:w16sdtdh="http://schemas.microsoft.com/office/word/2020/wordml/sdtdatahash" xmlns:w16se="http://schemas.microsoft.com/office/word/2015/wordml/symex" xmlns:wpg="http://schemas.microsoft.com/office/word/2010/wordprocessingGroup" xmlns:wpi="http://schemas.microsoft.com/office/word/2010/wordprocessingInk" xmlns:wne="http://schemas.microsoft.com/office/word/2006/wordml" xmlns:wps="http://schemas.microsoft.com/office/word/2010/wordprocessingShape" mc:Ignorable="w14 w15 w16se w16cid w16 w16cex w16sdtdh wp14">
+  <w:endnote w:type="separator" w:id="-1">
+    <w:p>
+      <w:pPr>
+        <w:spacing w:after="0" w:line="240" w:lineRule="auto"/>
+      </w:pPr>
+      <w:r>
+        <w:separator/>
+      </w:r>
+    </w:p>
+  </w:endnote>
+  <w:endnote w:type="continuationSeparator" w:id="0">
+    <w:p>
+      <w:pPr>
+        <w:spacing w:after="0" w:line="240" w:lineRule="auto"/>
+      </w:pPr>
+      <w:r>
+        <w:continuationSeparator/>
+      </w:r>
+    </w:p>
+  </w:endnote>
+</w:endnotes>
+</file>
+
+<file path=word/footer1.xml><?xml version="1.0" encoding="utf-8"?>
+<w:ftr xmlns:wpc="http://schemas.microsoft.com/office/word/2010/wordprocessingCanvas" xmlns:cx="http://schemas.microsoft.com/office/drawing/2014/chartex" xmlns:cx1="http://schemas.microsoft.com/office/drawing/2015/9/8/chartex" xmlns:cx2="http://schemas.microsoft.com/office/drawing/2015/10/21/chartex" xmlns:cx3="http://schemas.microsoft.com/office/drawing/2016/5/9/chartex" xmlns:cx4="http://schemas.microsoft.com/office/drawing/2016/5/10/chartex" xmlns:cx5="http://schemas.microsoft.com/office/drawing/2016/5/11/chartex" xmlns:cx6="http://schemas.microsoft.com/office/drawing/2016/5/12/chartex" xmlns:cx7="http://schemas.microsoft.com/office/drawing/2016/5/13/chartex" xmlns:cx8="http://schemas.microsoft.com/office/drawing/2016/5/14/chartex" xmlns:mc="http://schemas.openxmlformats.org/markup-compatibility/2006" xmlns:aink="http://schemas.microsoft.com/office/drawing/2016/ink" xmlns:am3d="http://schemas.microsoft.com/office/drawing/2017/model3d" xmlns:o="urn:schemas-microsoft-com:office:office" xmlns:r="http://schemas.openxmlformats.org/officeDocument/2006/relationships" xmlns:m="http://schemas.openxmlformats.org/officeDocument/2006/math" xmlns:v="urn:schemas-microsoft-com:vml" xmlns:wp14="http://schemas.microsoft.com/office/word/2010/wordprocessingDrawing" xmlns:wp="http://schemas.openxmlformats.org/drawingml/2006/wordprocessingDrawing" xmlns:w10="urn:schemas-microsoft-com:office:word" xmlns:w="http://schemas.openxmlformats.org/wordprocessingml/2006/main" xmlns:w14="http://schemas.microsoft.com/office/word/2010/wordml" xmlns:w15="http://schemas.microsoft.com/office/word/2012/wordml" xmlns:w16cex="http://schemas.microsoft.com/office/word/2018/wordml/cex" xmlns:w16cid="http://schemas.microsoft.com/office/word/2016/wordml/cid" xmlns:w16="http://schemas.microsoft.com/office/word/2018/wordml" xmlns:w16sdtdh="http://schemas.microsoft.com/office/word/2020/wordml/sdtdatahash" xmlns:w16se="http://schemas.microsoft.com/office/word/2015/wordml/symex" xmlns:wpg="http://schemas.microsoft.com/office/word/2010/wordprocessingGroup" xmlns:wpi="http://schemas.microsoft.com/office/word/2010/wordprocessingInk" xmlns:wne="http://schemas.microsoft.com/office/word/2006/wordml" xmlns:wps="http://schemas.microsoft.com/office/word/2010/wordprocessingShape" mc:Ignorable="w14 w15 w16se w16cid w16 w16cex w16sdtdh wp14">
+  <w:sdt>
+    <w:sdtPr>
+      <w:id w:val="834419357"/>
+      <w:docPartObj>
+        <w:docPartGallery w:val="Page Numbers (Bottom of Page)"/>
+        <w:docPartUnique/>
+      </w:docPartObj>
+    </w:sdtPr>
+    <w:sdtEndPr/>
+    <w:sdtContent>
+      <w:p>
+        <w:pPr>
+          <w:pStyle w:val="Pieddepage"/>
+          <w:jc w:val="right"/>
+        </w:pPr>
+        <w:r>
+          <w:fldChar w:fldCharType="begin"/>
+        </w:r>
+        <w:r>
+          <w:instrText>PAGE   \* MERGEFORMAT</w:instrText>
+        </w:r>
+        <w:r>
+          <w:fldChar w:fldCharType="separate"/>
+        </w:r>
+        <w:r>
+          <w:t>2</w:t>
+        </w:r>
+        <w:r>
+          <w:fldChar w:fldCharType="end"/>
+        </w:r>
+      </w:p>
+    </w:sdtContent>
+  </w:sdt>
+  <w:p>
+    <w:pPr>
+      <w:ind w:left="-567"/>
+      <w:rPr>
+        <w:rFonts w:asciiTheme="majorBidi" w:hAnsiTheme="majorBidi" w:cstheme="majorBidi"/>
+        <w:sz w:val="20"/>
+        <w:szCs w:val="20"/>
+      </w:rPr>
+    </w:pPr>
+    <w:r>
+      <w:rPr>
+        <w:rFonts w:asciiTheme="majorBidi" w:hAnsiTheme="majorBidi" w:cstheme="majorBidi"/>
+        <w:sz w:val="20"/>
+        <w:szCs w:val="20"/>
+      </w:rPr>
+      <w:t xml:space="preserve">Auteurs : </w:t>
+    </w:r>
+    <w:r>
+      <w:rPr>
+        <w:rFonts w:asciiTheme="majorBidi" w:hAnsiTheme="majorBidi" w:cstheme="majorBidi"/>
+        <w:sz w:val="20"/>
+        <w:szCs w:val="20"/>
+      </w:rPr>
+      <w:t>Guillaume CARIOU, Yassine CHOUCHANE, Ines DARRAGI, Oussama RMILI</w:t>
+    </w:r>
+  </w:p>
+</w:ftr>
+</file>
+
+<file path=word/footnotes.xml><?xml version="1.0" encoding="utf-8"?>
+<w:footnotes xmlns:wpc="http://schemas.microsoft.com/office/word/2010/wordprocessingCanvas" xmlns:cx="http://schemas.microsoft.com/office/drawing/2014/chartex" xmlns:cx1="http://schemas.microsoft.com/office/drawing/2015/9/8/chartex" xmlns:cx2="http://schemas.microsoft.com/office/drawing/2015/10/21/chartex" xmlns:cx3="http://schemas.microsoft.com/office/drawing/2016/5/9/chartex" xmlns:cx4="http://schemas.microsoft.com/office/drawing/2016/5/10/chartex" xmlns:cx5="http://schemas.microsoft.com/office/drawing/2016/5/11/chartex" xmlns:cx6="http://schemas.microsoft.com/office/drawing/2016/5/12/chartex" xmlns:cx7="http://schemas.microsoft.com/office/drawing/2016/5/13/chartex" xmlns:cx8="http://schemas.microsoft.com/office/drawing/2016/5/14/chartex" xmlns:mc="http://schemas.openxmlformats.org/markup-compatibility/2006" xmlns:aink="http://schemas.microsoft.com/office/drawing/2016/ink" xmlns:am3d="http://schemas.microsoft.com/office/drawing/2017/model3d" xmlns:o="urn:schemas-microsoft-com:office:office" xmlns:r="http://schemas.openxmlformats.org/officeDocument/2006/relationships" xmlns:m="http://schemas.openxmlformats.org/officeDocument/2006/math" xmlns:v="urn:schemas-microsoft-com:vml" xmlns:wp14="http://schemas.microsoft.com/office/word/2010/wordprocessingDrawing" xmlns:wp="http://schemas.openxmlformats.org/drawingml/2006/wordprocessingDrawing" xmlns:w10="urn:schemas-microsoft-com:office:word" xmlns:w="http://schemas.openxmlformats.org/wordprocessingml/2006/main" xmlns:w14="http://schemas.microsoft.com/office/word/2010/wordml" xmlns:w15="http://schemas.microsoft.com/office/word/2012/wordml" xmlns:w16cex="http://schemas.microsoft.com/office/word/2018/wordml/cex" xmlns:w16cid="http://schemas.microsoft.com/office/word/2016/wordml/cid" xmlns:w16="http://schemas.microsoft.com/office/word/2018/wordml" xmlns:w16sdtdh="http://schemas.microsoft.com/office/word/2020/wordml/sdtdatahash" xmlns:w16se="http://schemas.microsoft.com/office/word/2015/wordml/symex" xmlns:wpg="http://schemas.microsoft.com/office/word/2010/wordprocessingGroup" xmlns:wpi="http://schemas.microsoft.com/office/word/2010/wordprocessingInk" xmlns:wne="http://schemas.microsoft.com/office/word/2006/wordml" xmlns:wps="http://schemas.microsoft.com/office/word/2010/wordprocessingShape" mc:Ignorable="w14 w15 w16se w16cid w16 w16cex w16sdtdh wp14">
+  <w:footnote w:type="separator" w:id="-1">
+    <w:p>
+      <w:pPr>
+        <w:spacing w:after="0" w:line="240" w:lineRule="auto"/>
+      </w:pPr>
+      <w:r>
+        <w:separator/>
+      </w:r>
+    </w:p>
+  </w:footnote>
+  <w:footnote w:type="continuationSeparator" w:id="0">
+    <w:p>
+      <w:pPr>
+        <w:spacing w:after="0" w:line="240" w:lineRule="auto"/>
+      </w:pPr>
+      <w:r>
+        <w:continuationSeparator/>
+      </w:r>
+    </w:p>
+  </w:footnote>
+</w:footnotes>
+</file>
+
+<file path=word/header1.xml><?xml version="1.0" encoding="utf-8"?>
+<w:hdr xmlns:wpc="http://schemas.microsoft.com/office/word/2010/wordprocessingCanvas" xmlns:cx="http://schemas.microsoft.com/office/drawing/2014/chartex" xmlns:cx1="http://schemas.microsoft.com/office/drawing/2015/9/8/chartex" xmlns:cx2="http://schemas.microsoft.com/office/drawing/2015/10/21/chartex" xmlns:cx3="http://schemas.microsoft.com/office/drawing/2016/5/9/chartex" xmlns:cx4="http://schemas.microsoft.com/office/drawing/2016/5/10/chartex" xmlns:cx5="http://schemas.microsoft.com/office/drawing/2016/5/11/chartex" xmlns:cx6="http://schemas.microsoft.com/office/drawing/2016/5/12/chartex" xmlns:cx7="http://schemas.microsoft.com/office/drawing/2016/5/13/chartex" xmlns:cx8="http://schemas.microsoft.com/office/drawing/2016/5/14/chartex" xmlns:mc="http://schemas.openxmlformats.org/markup-compatibility/2006" xmlns:aink="http://schemas.microsoft.com/office/drawing/2016/ink" xmlns:am3d="http://schemas.microsoft.com/office/drawing/2017/model3d" xmlns:o="urn:schemas-microsoft-com:office:office" xmlns:r="http://schemas.openxmlformats.org/officeDocument/2006/relationships" xmlns:m="http://schemas.openxmlformats.org/officeDocument/2006/math" xmlns:v="urn:schemas-microsoft-com:vml" xmlns:wp14="http://schemas.microsoft.com/office/word/2010/wordprocessingDrawing" xmlns:wp="http://schemas.openxmlformats.org/drawingml/2006/wordprocessingDrawing" xmlns:w10="urn:schemas-microsoft-com:office:word" xmlns:w="http://schemas.openxmlformats.org/wordprocessingml/2006/main" xmlns:w14="http://schemas.microsoft.com/office/word/2010/wordml" xmlns:w15="http://schemas.microsoft.com/office/word/2012/wordml" xmlns:w16cex="http://schemas.microsoft.com/office/word/2018/wordml/cex" xmlns:w16cid="http://schemas.microsoft.com/office/word/2016/wordml/cid" xmlns:w16="http://schemas.microsoft.com/office/word/2018/wordml" xmlns:w16sdtdh="http://schemas.microsoft.com/office/word/2020/wordml/sdtdatahash" xmlns:w16se="http://schemas.microsoft.com/office/word/2015/wordml/symex" xmlns:wpg="http://schemas.microsoft.com/office/word/2010/wordprocessingGroup" xmlns:wpi="http://schemas.microsoft.com/office/word/2010/wordprocessingInk" xmlns:wne="http://schemas.microsoft.com/office/word/2006/wordml" xmlns:wps="http://schemas.microsoft.com/office/word/2010/wordprocessingShape" mc:Ignorable="w14 w15 w16se w16cid w16 w16cex w16sdtdh wp14">
+  <w:p>
+    <w:pPr>
+      <w:pStyle w:val="En-tte"/>
+    </w:pPr>
+    <w:r>
+      <w:rPr>
+        <w:noProof/>
+      </w:rPr>
+      <w:drawing>
+        <wp:inline distT="0" distB="0" distL="0" distR="0" wp14:anchorId="7B78D95A" wp14:editId="39F2FCC7">
+          <wp:extent cx="1002030" cy="412721"/>
+          <wp:effectExtent l="0" t="0" r="7620" b="6985"/>
+          <wp:docPr id="7" name="Image 7"/>
+          <wp:cNvGraphicFramePr>
+            <a:graphicFrameLocks xmlns:a="http://schemas.openxmlformats.org/drawingml/2006/main" noChangeAspect="1"/>
+          </wp:cNvGraphicFramePr>
+          <a:graphic xmlns:a="http://schemas.openxmlformats.org/drawingml/2006/main">
+            <a:graphicData uri="http://schemas.openxmlformats.org/drawingml/2006/picture">
+              <pic:pic xmlns:pic="http://schemas.openxmlformats.org/drawingml/2006/picture">
+                <pic:nvPicPr>
+                  <pic:cNvPr id="7" name="Image 7"/>
+                  <pic:cNvPicPr/>
+                </pic:nvPicPr>
+                <pic:blipFill>
+                  <a:blip r:embed="rId1">
+                    <a:extLst>
+                      <a:ext uri="{28A0092B-C50C-407E-A947-70E740481C1C}">
+                        <a14:useLocalDpi xmlns:a14="http://schemas.microsoft.com/office/drawing/2010/main" val="0"/>
+                      </a:ext>
+                    </a:extLst>
+                  </a:blip>
+                  <a:stretch>
+                    <a:fillRect/>
+                  </a:stretch>
+                </pic:blipFill>
+                <pic:spPr>
+                  <a:xfrm>
+                    <a:off x="0" y="0"/>
+                    <a:ext cx="1025447" cy="422366"/>
+                  </a:xfrm>
+                  <a:prstGeom prst="rect">
+                    <a:avLst/>
+                  </a:prstGeom>
+                </pic:spPr>
+              </pic:pic>
+            </a:graphicData>
+          </a:graphic>
+        </wp:inline>
+      </w:drawing>
+    </w:r>
+    <w:r>
+      <w:tab/>
+      <w:t xml:space="preserve">                 </w:t>
+    </w:r>
+    <w:r>
+      <w:tab/>
+      <w:t xml:space="preserve">  </w:t>
+    </w:r>
+    <w:r>
+      <w:rPr>
+        <w:noProof/>
+      </w:rPr>
+      <w:drawing>
+        <wp:inline distT="0" distB="0" distL="0" distR="0" wp14:anchorId="66827805" wp14:editId="33137990">
+          <wp:extent cx="1491148" cy="357665"/>
+          <wp:effectExtent l="0" t="0" r="0" b="4445"/>
+          <wp:docPr id="8" name="Image 8" descr="Une image contenant texte&#10;&#10;Description générée automatiquement"/>
+          <wp:cNvGraphicFramePr>
+            <a:graphicFrameLocks xmlns:a="http://schemas.openxmlformats.org/drawingml/2006/main" noChangeAspect="1"/>
+          </wp:cNvGraphicFramePr>
+          <a:graphic xmlns:a="http://schemas.openxmlformats.org/drawingml/2006/main">
+            <a:graphicData uri="http://schemas.openxmlformats.org/drawingml/2006/picture">
+              <pic:pic xmlns:pic="http://schemas.openxmlformats.org/drawingml/2006/picture">
+                <pic:nvPicPr>
+                  <pic:cNvPr id="8" name="Image 8" descr="Une image contenant texte&#10;&#10;Description générée automatiquement"/>
+                  <pic:cNvPicPr/>
+                </pic:nvPicPr>
+                <pic:blipFill>
+                  <a:blip r:embed="rId2">
+                    <a:extLst>
+                      <a:ext uri="{28A0092B-C50C-407E-A947-70E740481C1C}">
+                        <a14:useLocalDpi xmlns:a14="http://schemas.microsoft.com/office/drawing/2010/main" val="0"/>
+                      </a:ext>
+                    </a:extLst>
+                  </a:blip>
+                  <a:stretch>
+                    <a:fillRect/>
+                  </a:stretch>
+                </pic:blipFill>
+                <pic:spPr>
+                  <a:xfrm>
+                    <a:off x="0" y="0"/>
+                    <a:ext cx="1517021" cy="363871"/>
+                  </a:xfrm>
+                  <a:prstGeom prst="rect">
+                    <a:avLst/>
+                  </a:prstGeom>
+                </pic:spPr>
+              </pic:pic>
+            </a:graphicData>
+          </a:graphic>
+        </wp:inline>
+      </w:drawing>
+    </w:r>
+  </w:p>
+</w:hdr>
 </file>
 
 <file path=word/numbering.xml><?xml version="1.0" encoding="utf-8"?>
@@ -741,8 +1497,329 @@
       </w:rPr>
     </w:lvl>
   </w:abstractNum>
+  <w:abstractNum w:abstractNumId="1" w15:restartNumberingAfterBreak="0">
+    <w:nsid w:val="3BFF6F26"/>
+    <w:multiLevelType w:val="hybridMultilevel"/>
+    <w:tmpl w:val="FCECB42C"/>
+    <w:lvl w:ilvl="0" w:tplc="20000001">
+      <w:start w:val="1"/>
+      <w:numFmt w:val="bullet"/>
+      <w:lvlText w:val=""/>
+      <w:lvlJc w:val="left"/>
+      <w:pPr>
+        <w:ind w:left="840" w:hanging="360"/>
+      </w:pPr>
+      <w:rPr>
+        <w:rFonts w:ascii="Symbol" w:hAnsi="Symbol" w:hint="default"/>
+      </w:rPr>
+    </w:lvl>
+    <w:lvl w:ilvl="1" w:tplc="20000003" w:tentative="1">
+      <w:start w:val="1"/>
+      <w:numFmt w:val="bullet"/>
+      <w:lvlText w:val="o"/>
+      <w:lvlJc w:val="left"/>
+      <w:pPr>
+        <w:ind w:left="1560" w:hanging="360"/>
+      </w:pPr>
+      <w:rPr>
+        <w:rFonts w:ascii="Courier New" w:hAnsi="Courier New" w:cs="Courier New" w:hint="default"/>
+      </w:rPr>
+    </w:lvl>
+    <w:lvl w:ilvl="2" w:tplc="20000005" w:tentative="1">
+      <w:start w:val="1"/>
+      <w:numFmt w:val="bullet"/>
+      <w:lvlText w:val=""/>
+      <w:lvlJc w:val="left"/>
+      <w:pPr>
+        <w:ind w:left="2280" w:hanging="360"/>
+      </w:pPr>
+      <w:rPr>
+        <w:rFonts w:ascii="Wingdings" w:hAnsi="Wingdings" w:hint="default"/>
+      </w:rPr>
+    </w:lvl>
+    <w:lvl w:ilvl="3" w:tplc="20000001" w:tentative="1">
+      <w:start w:val="1"/>
+      <w:numFmt w:val="bullet"/>
+      <w:lvlText w:val=""/>
+      <w:lvlJc w:val="left"/>
+      <w:pPr>
+        <w:ind w:left="3000" w:hanging="360"/>
+      </w:pPr>
+      <w:rPr>
+        <w:rFonts w:ascii="Symbol" w:hAnsi="Symbol" w:hint="default"/>
+      </w:rPr>
+    </w:lvl>
+    <w:lvl w:ilvl="4" w:tplc="20000003" w:tentative="1">
+      <w:start w:val="1"/>
+      <w:numFmt w:val="bullet"/>
+      <w:lvlText w:val="o"/>
+      <w:lvlJc w:val="left"/>
+      <w:pPr>
+        <w:ind w:left="3720" w:hanging="360"/>
+      </w:pPr>
+      <w:rPr>
+        <w:rFonts w:ascii="Courier New" w:hAnsi="Courier New" w:cs="Courier New" w:hint="default"/>
+      </w:rPr>
+    </w:lvl>
+    <w:lvl w:ilvl="5" w:tplc="20000005" w:tentative="1">
+      <w:start w:val="1"/>
+      <w:numFmt w:val="bullet"/>
+      <w:lvlText w:val=""/>
+      <w:lvlJc w:val="left"/>
+      <w:pPr>
+        <w:ind w:left="4440" w:hanging="360"/>
+      </w:pPr>
+      <w:rPr>
+        <w:rFonts w:ascii="Wingdings" w:hAnsi="Wingdings" w:hint="default"/>
+      </w:rPr>
+    </w:lvl>
+    <w:lvl w:ilvl="6" w:tplc="20000001" w:tentative="1">
+      <w:start w:val="1"/>
+      <w:numFmt w:val="bullet"/>
+      <w:lvlText w:val=""/>
+      <w:lvlJc w:val="left"/>
+      <w:pPr>
+        <w:ind w:left="5160" w:hanging="360"/>
+      </w:pPr>
+      <w:rPr>
+        <w:rFonts w:ascii="Symbol" w:hAnsi="Symbol" w:hint="default"/>
+      </w:rPr>
+    </w:lvl>
+    <w:lvl w:ilvl="7" w:tplc="20000003" w:tentative="1">
+      <w:start w:val="1"/>
+      <w:numFmt w:val="bullet"/>
+      <w:lvlText w:val="o"/>
+      <w:lvlJc w:val="left"/>
+      <w:pPr>
+        <w:ind w:left="5880" w:hanging="360"/>
+      </w:pPr>
+      <w:rPr>
+        <w:rFonts w:ascii="Courier New" w:hAnsi="Courier New" w:cs="Courier New" w:hint="default"/>
+      </w:rPr>
+    </w:lvl>
+    <w:lvl w:ilvl="8" w:tplc="20000005" w:tentative="1">
+      <w:start w:val="1"/>
+      <w:numFmt w:val="bullet"/>
+      <w:lvlText w:val=""/>
+      <w:lvlJc w:val="left"/>
+      <w:pPr>
+        <w:ind w:left="6600" w:hanging="360"/>
+      </w:pPr>
+      <w:rPr>
+        <w:rFonts w:ascii="Wingdings" w:hAnsi="Wingdings" w:hint="default"/>
+      </w:rPr>
+    </w:lvl>
+  </w:abstractNum>
+  <w:abstractNum w:abstractNumId="2" w15:restartNumberingAfterBreak="0">
+    <w:nsid w:val="58C67FA1"/>
+    <w:multiLevelType w:val="hybridMultilevel"/>
+    <w:tmpl w:val="AFC6F0EA"/>
+    <w:lvl w:ilvl="0" w:tplc="20000001">
+      <w:start w:val="1"/>
+      <w:numFmt w:val="bullet"/>
+      <w:lvlText w:val=""/>
+      <w:lvlJc w:val="left"/>
+      <w:pPr>
+        <w:ind w:left="720" w:hanging="360"/>
+      </w:pPr>
+      <w:rPr>
+        <w:rFonts w:ascii="Symbol" w:hAnsi="Symbol" w:hint="default"/>
+      </w:rPr>
+    </w:lvl>
+    <w:lvl w:ilvl="1" w:tplc="20000003" w:tentative="1">
+      <w:start w:val="1"/>
+      <w:numFmt w:val="bullet"/>
+      <w:lvlText w:val="o"/>
+      <w:lvlJc w:val="left"/>
+      <w:pPr>
+        <w:ind w:left="1440" w:hanging="360"/>
+      </w:pPr>
+      <w:rPr>
+        <w:rFonts w:ascii="Courier New" w:hAnsi="Courier New" w:cs="Courier New" w:hint="default"/>
+      </w:rPr>
+    </w:lvl>
+    <w:lvl w:ilvl="2" w:tplc="20000005" w:tentative="1">
+      <w:start w:val="1"/>
+      <w:numFmt w:val="bullet"/>
+      <w:lvlText w:val=""/>
+      <w:lvlJc w:val="left"/>
+      <w:pPr>
+        <w:ind w:left="2160" w:hanging="360"/>
+      </w:pPr>
+      <w:rPr>
+        <w:rFonts w:ascii="Wingdings" w:hAnsi="Wingdings" w:hint="default"/>
+      </w:rPr>
+    </w:lvl>
+    <w:lvl w:ilvl="3" w:tplc="20000001" w:tentative="1">
+      <w:start w:val="1"/>
+      <w:numFmt w:val="bullet"/>
+      <w:lvlText w:val=""/>
+      <w:lvlJc w:val="left"/>
+      <w:pPr>
+        <w:ind w:left="2880" w:hanging="360"/>
+      </w:pPr>
+      <w:rPr>
+        <w:rFonts w:ascii="Symbol" w:hAnsi="Symbol" w:hint="default"/>
+      </w:rPr>
+    </w:lvl>
+    <w:lvl w:ilvl="4" w:tplc="20000003" w:tentative="1">
+      <w:start w:val="1"/>
+      <w:numFmt w:val="bullet"/>
+      <w:lvlText w:val="o"/>
+      <w:lvlJc w:val="left"/>
+      <w:pPr>
+        <w:ind w:left="3600" w:hanging="360"/>
+      </w:pPr>
+      <w:rPr>
+        <w:rFonts w:ascii="Courier New" w:hAnsi="Courier New" w:cs="Courier New" w:hint="default"/>
+      </w:rPr>
+    </w:lvl>
+    <w:lvl w:ilvl="5" w:tplc="20000005" w:tentative="1">
+      <w:start w:val="1"/>
+      <w:numFmt w:val="bullet"/>
+      <w:lvlText w:val=""/>
+      <w:lvlJc w:val="left"/>
+      <w:pPr>
+        <w:ind w:left="4320" w:hanging="360"/>
+      </w:pPr>
+      <w:rPr>
+        <w:rFonts w:ascii="Wingdings" w:hAnsi="Wingdings" w:hint="default"/>
+      </w:rPr>
+    </w:lvl>
+    <w:lvl w:ilvl="6" w:tplc="20000001" w:tentative="1">
+      <w:start w:val="1"/>
+      <w:numFmt w:val="bullet"/>
+      <w:lvlText w:val=""/>
+      <w:lvlJc w:val="left"/>
+      <w:pPr>
+        <w:ind w:left="5040" w:hanging="360"/>
+      </w:pPr>
+      <w:rPr>
+        <w:rFonts w:ascii="Symbol" w:hAnsi="Symbol" w:hint="default"/>
+      </w:rPr>
+    </w:lvl>
+    <w:lvl w:ilvl="7" w:tplc="20000003" w:tentative="1">
+      <w:start w:val="1"/>
+      <w:numFmt w:val="bullet"/>
+      <w:lvlText w:val="o"/>
+      <w:lvlJc w:val="left"/>
+      <w:pPr>
+        <w:ind w:left="5760" w:hanging="360"/>
+      </w:pPr>
+      <w:rPr>
+        <w:rFonts w:ascii="Courier New" w:hAnsi="Courier New" w:cs="Courier New" w:hint="default"/>
+      </w:rPr>
+    </w:lvl>
+    <w:lvl w:ilvl="8" w:tplc="20000005" w:tentative="1">
+      <w:start w:val="1"/>
+      <w:numFmt w:val="bullet"/>
+      <w:lvlText w:val=""/>
+      <w:lvlJc w:val="left"/>
+      <w:pPr>
+        <w:ind w:left="6480" w:hanging="360"/>
+      </w:pPr>
+      <w:rPr>
+        <w:rFonts w:ascii="Wingdings" w:hAnsi="Wingdings" w:hint="default"/>
+      </w:rPr>
+    </w:lvl>
+  </w:abstractNum>
+  <w:abstractNum w:abstractNumId="3" w15:restartNumberingAfterBreak="0">
+    <w:nsid w:val="6C066FFB"/>
+    <w:multiLevelType w:val="hybridMultilevel"/>
+    <w:tmpl w:val="784ECD88"/>
+    <w:lvl w:ilvl="0" w:tplc="00000013">
+      <w:start w:val="1"/>
+      <w:numFmt w:val="upperRoman"/>
+      <w:lvlText w:val="%1."/>
+      <w:lvlJc w:val="right"/>
+      <w:pPr>
+        <w:ind w:left="720" w:hanging="360"/>
+      </w:pPr>
+    </w:lvl>
+    <w:lvl w:ilvl="1" w:tplc="20000019" w:tentative="1">
+      <w:start w:val="1"/>
+      <w:numFmt w:val="lowerLetter"/>
+      <w:lvlText w:val="%2."/>
+      <w:lvlJc w:val="left"/>
+      <w:pPr>
+        <w:ind w:left="1440" w:hanging="360"/>
+      </w:pPr>
+    </w:lvl>
+    <w:lvl w:ilvl="2" w:tplc="2000001B" w:tentative="1">
+      <w:start w:val="1"/>
+      <w:numFmt w:val="lowerRoman"/>
+      <w:lvlText w:val="%3."/>
+      <w:lvlJc w:val="right"/>
+      <w:pPr>
+        <w:ind w:left="2160" w:hanging="180"/>
+      </w:pPr>
+    </w:lvl>
+    <w:lvl w:ilvl="3" w:tplc="2000000F" w:tentative="1">
+      <w:start w:val="1"/>
+      <w:numFmt w:val="decimal"/>
+      <w:lvlText w:val="%4."/>
+      <w:lvlJc w:val="left"/>
+      <w:pPr>
+        <w:ind w:left="2880" w:hanging="360"/>
+      </w:pPr>
+    </w:lvl>
+    <w:lvl w:ilvl="4" w:tplc="20000019" w:tentative="1">
+      <w:start w:val="1"/>
+      <w:numFmt w:val="lowerLetter"/>
+      <w:lvlText w:val="%5."/>
+      <w:lvlJc w:val="left"/>
+      <w:pPr>
+        <w:ind w:left="3600" w:hanging="360"/>
+      </w:pPr>
+    </w:lvl>
+    <w:lvl w:ilvl="5" w:tplc="2000001B" w:tentative="1">
+      <w:start w:val="1"/>
+      <w:numFmt w:val="lowerRoman"/>
+      <w:lvlText w:val="%6."/>
+      <w:lvlJc w:val="right"/>
+      <w:pPr>
+        <w:ind w:left="4320" w:hanging="180"/>
+      </w:pPr>
+    </w:lvl>
+    <w:lvl w:ilvl="6" w:tplc="2000000F" w:tentative="1">
+      <w:start w:val="1"/>
+      <w:numFmt w:val="decimal"/>
+      <w:lvlText w:val="%7."/>
+      <w:lvlJc w:val="left"/>
+      <w:pPr>
+        <w:ind w:left="5040" w:hanging="360"/>
+      </w:pPr>
+    </w:lvl>
+    <w:lvl w:ilvl="7" w:tplc="20000019" w:tentative="1">
+      <w:start w:val="1"/>
+      <w:numFmt w:val="lowerLetter"/>
+      <w:lvlText w:val="%8."/>
+      <w:lvlJc w:val="left"/>
+      <w:pPr>
+        <w:ind w:left="5760" w:hanging="360"/>
+      </w:pPr>
+    </w:lvl>
+    <w:lvl w:ilvl="8" w:tplc="2000001B" w:tentative="1">
+      <w:start w:val="1"/>
+      <w:numFmt w:val="lowerRoman"/>
+      <w:lvlText w:val="%9."/>
+      <w:lvlJc w:val="right"/>
+      <w:pPr>
+        <w:ind w:left="6480" w:hanging="180"/>
+      </w:pPr>
+    </w:lvl>
+  </w:abstractNum>
   <w:num w:numId="1">
     <w:abstractNumId w:val="0"/>
+  </w:num>
+  <w:num w:numId="2">
+    <w:abstractNumId w:val="3"/>
+  </w:num>
+  <w:num w:numId="3">
+    <w:abstractNumId w:val="2"/>
+  </w:num>
+  <w:num w:numId="4">
+    <w:abstractNumId w:val="1"/>
   </w:num>
 </w:numbering>
 </file>
@@ -1157,19 +2234,40 @@
     <w:link w:val="Titre1Car"/>
     <w:uiPriority w:val="9"/>
     <w:qFormat/>
-    <w:rsid w:val="00CC02F4"/>
+    <w:rsid w:val="001A7500"/>
     <w:pPr>
       <w:keepNext/>
       <w:keepLines/>
-      <w:spacing w:before="240" w:after="0"/>
+      <w:spacing w:before="240" w:after="0" w:line="360" w:lineRule="auto"/>
       <w:outlineLvl w:val="0"/>
     </w:pPr>
     <w:rPr>
-      <w:rFonts w:asciiTheme="majorHAnsi" w:eastAsiaTheme="majorEastAsia" w:hAnsiTheme="majorHAnsi" w:cstheme="majorBidi"/>
+      <w:rFonts w:ascii="Times New Roman" w:eastAsiaTheme="majorEastAsia" w:hAnsi="Times New Roman" w:cstheme="majorBidi"/>
       <w:b/>
       <w:sz w:val="32"/>
       <w:szCs w:val="32"/>
-      <w:u w:val="single"/>
+    </w:rPr>
+  </w:style>
+  <w:style w:type="paragraph" w:styleId="Titre2">
+    <w:name w:val="heading 2"/>
+    <w:basedOn w:val="Normal"/>
+    <w:next w:val="Normal"/>
+    <w:link w:val="Titre2Car"/>
+    <w:uiPriority w:val="9"/>
+    <w:unhideWhenUsed/>
+    <w:qFormat/>
+    <w:rsid w:val="00CF2A12"/>
+    <w:pPr>
+      <w:keepNext/>
+      <w:keepLines/>
+      <w:spacing w:before="40" w:after="0"/>
+      <w:outlineLvl w:val="1"/>
+    </w:pPr>
+    <w:rPr>
+      <w:rFonts w:asciiTheme="majorHAnsi" w:eastAsiaTheme="majorEastAsia" w:hAnsiTheme="majorHAnsi" w:cstheme="majorBidi"/>
+      <w:color w:val="2F5496" w:themeColor="accent1" w:themeShade="BF"/>
+      <w:sz w:val="26"/>
+      <w:szCs w:val="26"/>
     </w:rPr>
   </w:style>
   <w:style w:type="character" w:default="1" w:styleId="Policepardfaut">
@@ -1206,17 +2304,18 @@
     <w:link w:val="TitreCar"/>
     <w:uiPriority w:val="10"/>
     <w:qFormat/>
-    <w:rsid w:val="00CC02F4"/>
+    <w:rsid w:val="00CF2A12"/>
     <w:pPr>
-      <w:spacing w:after="0" w:line="240" w:lineRule="auto"/>
+      <w:spacing w:after="0" w:line="480" w:lineRule="auto"/>
       <w:contextualSpacing/>
+      <w:jc w:val="center"/>
     </w:pPr>
     <w:rPr>
-      <w:rFonts w:asciiTheme="majorHAnsi" w:eastAsiaTheme="majorEastAsia" w:hAnsiTheme="majorHAnsi" w:cstheme="majorBidi"/>
+      <w:rFonts w:ascii="Times New Roman" w:eastAsiaTheme="majorEastAsia" w:hAnsi="Times New Roman" w:cstheme="majorBidi"/>
       <w:b/>
       <w:spacing w:val="-10"/>
       <w:kern w:val="28"/>
-      <w:sz w:val="56"/>
+      <w:sz w:val="40"/>
       <w:szCs w:val="56"/>
     </w:rPr>
   </w:style>
@@ -1225,13 +2324,13 @@
     <w:basedOn w:val="Policepardfaut"/>
     <w:link w:val="Titre"/>
     <w:uiPriority w:val="10"/>
-    <w:rsid w:val="00CC02F4"/>
+    <w:rsid w:val="00CF2A12"/>
     <w:rPr>
-      <w:rFonts w:asciiTheme="majorHAnsi" w:eastAsiaTheme="majorEastAsia" w:hAnsiTheme="majorHAnsi" w:cstheme="majorBidi"/>
+      <w:rFonts w:ascii="Times New Roman" w:eastAsiaTheme="majorEastAsia" w:hAnsi="Times New Roman" w:cstheme="majorBidi"/>
       <w:b/>
       <w:spacing w:val="-10"/>
       <w:kern w:val="28"/>
-      <w:sz w:val="56"/>
+      <w:sz w:val="40"/>
       <w:szCs w:val="56"/>
     </w:rPr>
   </w:style>
@@ -1240,13 +2339,12 @@
     <w:basedOn w:val="Policepardfaut"/>
     <w:link w:val="Titre1"/>
     <w:uiPriority w:val="9"/>
-    <w:rsid w:val="00CC02F4"/>
+    <w:rsid w:val="001A7500"/>
     <w:rPr>
-      <w:rFonts w:asciiTheme="majorHAnsi" w:eastAsiaTheme="majorEastAsia" w:hAnsiTheme="majorHAnsi" w:cstheme="majorBidi"/>
+      <w:rFonts w:ascii="Times New Roman" w:eastAsiaTheme="majorEastAsia" w:hAnsi="Times New Roman" w:cstheme="majorBidi"/>
       <w:b/>
       <w:sz w:val="32"/>
       <w:szCs w:val="32"/>
-      <w:u w:val="single"/>
     </w:rPr>
   </w:style>
   <w:style w:type="paragraph" w:styleId="Paragraphedeliste">
@@ -1259,6 +2357,112 @@
       <w:ind w:left="720"/>
       <w:contextualSpacing/>
     </w:pPr>
+  </w:style>
+  <w:style w:type="paragraph" w:styleId="Lgende">
+    <w:name w:val="caption"/>
+    <w:basedOn w:val="Normal"/>
+    <w:next w:val="Normal"/>
+    <w:uiPriority w:val="35"/>
+    <w:unhideWhenUsed/>
+    <w:qFormat/>
+    <w:rsid w:val="001E6EA6"/>
+    <w:pPr>
+      <w:spacing w:after="200" w:line="240" w:lineRule="auto"/>
+    </w:pPr>
+    <w:rPr>
+      <w:i/>
+      <w:iCs/>
+      <w:color w:val="44546A" w:themeColor="text2"/>
+      <w:sz w:val="18"/>
+      <w:szCs w:val="18"/>
+    </w:rPr>
+  </w:style>
+  <w:style w:type="character" w:customStyle="1" w:styleId="Titre2Car">
+    <w:name w:val="Titre 2 Car"/>
+    <w:basedOn w:val="Policepardfaut"/>
+    <w:link w:val="Titre2"/>
+    <w:uiPriority w:val="9"/>
+    <w:rsid w:val="00CF2A12"/>
+    <w:rPr>
+      <w:rFonts w:asciiTheme="majorHAnsi" w:eastAsiaTheme="majorEastAsia" w:hAnsiTheme="majorHAnsi" w:cstheme="majorBidi"/>
+      <w:color w:val="2F5496" w:themeColor="accent1" w:themeShade="BF"/>
+      <w:sz w:val="26"/>
+      <w:szCs w:val="26"/>
+    </w:rPr>
+  </w:style>
+  <w:style w:type="paragraph" w:styleId="En-tte">
+    <w:name w:val="header"/>
+    <w:basedOn w:val="Normal"/>
+    <w:link w:val="En-tteCar"/>
+    <w:uiPriority w:val="99"/>
+    <w:unhideWhenUsed/>
+    <w:rsid w:val="001A7500"/>
+    <w:pPr>
+      <w:tabs>
+        <w:tab w:val="center" w:pos="4536"/>
+        <w:tab w:val="right" w:pos="9072"/>
+      </w:tabs>
+      <w:spacing w:after="0" w:line="240" w:lineRule="auto"/>
+    </w:pPr>
+  </w:style>
+  <w:style w:type="character" w:customStyle="1" w:styleId="En-tteCar">
+    <w:name w:val="En-tête Car"/>
+    <w:basedOn w:val="Policepardfaut"/>
+    <w:link w:val="En-tte"/>
+    <w:uiPriority w:val="99"/>
+    <w:rsid w:val="001A7500"/>
+    <w:rPr>
+      <w:sz w:val="24"/>
+    </w:rPr>
+  </w:style>
+  <w:style w:type="paragraph" w:styleId="Pieddepage">
+    <w:name w:val="footer"/>
+    <w:basedOn w:val="Normal"/>
+    <w:link w:val="PieddepageCar"/>
+    <w:uiPriority w:val="99"/>
+    <w:unhideWhenUsed/>
+    <w:rsid w:val="001A7500"/>
+    <w:pPr>
+      <w:tabs>
+        <w:tab w:val="center" w:pos="4536"/>
+        <w:tab w:val="right" w:pos="9072"/>
+      </w:tabs>
+      <w:spacing w:after="0" w:line="240" w:lineRule="auto"/>
+    </w:pPr>
+  </w:style>
+  <w:style w:type="character" w:customStyle="1" w:styleId="PieddepageCar">
+    <w:name w:val="Pied de page Car"/>
+    <w:basedOn w:val="Policepardfaut"/>
+    <w:link w:val="Pieddepage"/>
+    <w:uiPriority w:val="99"/>
+    <w:rsid w:val="001A7500"/>
+    <w:rPr>
+      <w:sz w:val="24"/>
+    </w:rPr>
+  </w:style>
+  <w:style w:type="paragraph" w:customStyle="1" w:styleId="paragraphe">
+    <w:name w:val="paragraphe"/>
+    <w:basedOn w:val="Normal"/>
+    <w:link w:val="paragrapheCar"/>
+    <w:qFormat/>
+    <w:rsid w:val="001A7500"/>
+    <w:pPr>
+      <w:spacing w:line="360" w:lineRule="auto"/>
+      <w:jc w:val="both"/>
+    </w:pPr>
+    <w:rPr>
+      <w:rFonts w:ascii="Times New Roman" w:hAnsi="Times New Roman"/>
+    </w:rPr>
+  </w:style>
+  <w:style w:type="character" w:customStyle="1" w:styleId="paragrapheCar">
+    <w:name w:val="paragraphe Car"/>
+    <w:basedOn w:val="Policepardfaut"/>
+    <w:link w:val="paragraphe"/>
+    <w:rsid w:val="001A7500"/>
+    <w:rPr>
+      <w:rFonts w:ascii="Times New Roman" w:hAnsi="Times New Roman"/>
+      <w:sz w:val="24"/>
+    </w:rPr>
   </w:style>
 </w:styles>
 </file>

</xml_diff>